<commit_message>
Finish up GCP tutorial
</commit_message>
<xml_diff>
--- a/Step-5-Ground-Contact-Personalization/GroundContactPersonalizationTutorial.docx
+++ b/Step-5-Ground-Contact-Personalization/GroundContactPersonalizationTutorial.docx
@@ -284,10 +284,181 @@
     </w:p>
     <w:p>
       <w:pPr>
-        <w:rPr>
-          <w:rFonts w:ascii="Times New Roman" w:hAnsi="Times New Roman" w:cs="Times New Roman"/>
-        </w:rPr>
-      </w:pPr>
+        <w:pStyle w:val="ListParagraph"/>
+        <w:numPr>
+          <w:ilvl w:val="0"/>
+          <w:numId w:val="9"/>
+        </w:numPr>
+        <w:rPr>
+          <w:rFonts w:ascii="Times New Roman" w:hAnsi="Times New Roman" w:cs="Times New Roman"/>
+        </w:rPr>
+      </w:pPr>
+      <w:r>
+        <w:rPr>
+          <w:rFonts w:ascii="Times New Roman" w:hAnsi="Times New Roman" w:cs="Times New Roman"/>
+        </w:rPr>
+        <w:t xml:space="preserve">Open the </w:t>
+      </w:r>
+      <w:proofErr w:type="spellStart"/>
+      <w:r>
+        <w:rPr>
+          <w:rFonts w:ascii="Times New Roman" w:hAnsi="Times New Roman" w:cs="Times New Roman"/>
+        </w:rPr>
+        <w:t>OpenSim</w:t>
+      </w:r>
+      <w:proofErr w:type="spellEnd"/>
+      <w:r>
+        <w:rPr>
+          <w:rFonts w:ascii="Times New Roman" w:hAnsi="Times New Roman" w:cs="Times New Roman"/>
+        </w:rPr>
+        <w:t xml:space="preserve"> model “</w:t>
+      </w:r>
+      <w:proofErr w:type="spellStart"/>
+      <w:r>
+        <w:rPr>
+          <w:rFonts w:ascii="Times New Roman" w:hAnsi="Times New Roman" w:cs="Times New Roman"/>
+        </w:rPr>
+        <w:t>BodyModel</w:t>
+      </w:r>
+      <w:r>
+        <w:rPr>
+          <w:rFonts w:ascii="Times New Roman" w:hAnsi="Times New Roman" w:cs="Times New Roman"/>
+        </w:rPr>
+        <w:t>.osim</w:t>
+      </w:r>
+      <w:proofErr w:type="spellEnd"/>
+      <w:r>
+        <w:rPr>
+          <w:rFonts w:ascii="Times New Roman" w:hAnsi="Times New Roman" w:cs="Times New Roman"/>
+        </w:rPr>
+        <w:t xml:space="preserve">” in the </w:t>
+      </w:r>
+      <w:proofErr w:type="spellStart"/>
+      <w:r>
+        <w:rPr>
+          <w:rFonts w:ascii="Times New Roman" w:hAnsi="Times New Roman" w:cs="Times New Roman"/>
+        </w:rPr>
+        <w:t>OpenSim</w:t>
+      </w:r>
+      <w:proofErr w:type="spellEnd"/>
+      <w:r>
+        <w:rPr>
+          <w:rFonts w:ascii="Times New Roman" w:hAnsi="Times New Roman" w:cs="Times New Roman"/>
+        </w:rPr>
+        <w:t xml:space="preserve"> GUI. </w:t>
+      </w:r>
+    </w:p>
+    <w:p>
+      <w:pPr>
+        <w:pStyle w:val="ListParagraph"/>
+        <w:numPr>
+          <w:ilvl w:val="0"/>
+          <w:numId w:val="9"/>
+        </w:numPr>
+        <w:rPr>
+          <w:rFonts w:ascii="Times New Roman" w:hAnsi="Times New Roman" w:cs="Times New Roman"/>
+        </w:rPr>
+      </w:pPr>
+      <w:r>
+        <w:rPr>
+          <w:rFonts w:ascii="Times New Roman" w:hAnsi="Times New Roman" w:cs="Times New Roman"/>
+        </w:rPr>
+        <w:t>GCP uses the model’s default pose to place springs on the foot. It is important that this model has the feet flat on the ground and at the correct height above the ground. With these criteria, the static pose is generally a good choice for the default pose.</w:t>
+      </w:r>
+    </w:p>
+    <w:p>
+      <w:pPr>
+        <w:pStyle w:val="ListParagraph"/>
+        <w:numPr>
+          <w:ilvl w:val="0"/>
+          <w:numId w:val="9"/>
+        </w:numPr>
+        <w:rPr>
+          <w:rFonts w:ascii="Times New Roman" w:hAnsi="Times New Roman" w:cs="Times New Roman"/>
+        </w:rPr>
+      </w:pPr>
+      <w:r>
+        <w:rPr>
+          <w:rFonts w:ascii="Times New Roman" w:hAnsi="Times New Roman" w:cs="Times New Roman"/>
+        </w:rPr>
+        <w:t xml:space="preserve">Run </w:t>
+      </w:r>
+      <w:proofErr w:type="spellStart"/>
+      <w:r>
+        <w:rPr>
+          <w:rFonts w:ascii="Times New Roman" w:hAnsi="Times New Roman" w:cs="Times New Roman"/>
+        </w:rPr>
+        <w:t>OpenSim</w:t>
+      </w:r>
+      <w:proofErr w:type="spellEnd"/>
+      <w:r>
+        <w:rPr>
+          <w:rFonts w:ascii="Times New Roman" w:hAnsi="Times New Roman" w:cs="Times New Roman"/>
+        </w:rPr>
+        <w:t xml:space="preserve"> inverse kinematics on </w:t>
+      </w:r>
+      <w:proofErr w:type="spellStart"/>
+      <w:r>
+        <w:rPr>
+          <w:rFonts w:ascii="Times New Roman" w:hAnsi="Times New Roman" w:cs="Times New Roman"/>
+        </w:rPr>
+        <w:t>BodyModel.osim</w:t>
+      </w:r>
+      <w:proofErr w:type="spellEnd"/>
+      <w:r>
+        <w:rPr>
+          <w:rFonts w:ascii="Times New Roman" w:hAnsi="Times New Roman" w:cs="Times New Roman"/>
+        </w:rPr>
+        <w:t xml:space="preserve"> with the static trial marker data</w:t>
+      </w:r>
+      <w:r>
+        <w:rPr>
+          <w:rFonts w:ascii="Times New Roman" w:hAnsi="Times New Roman" w:cs="Times New Roman"/>
+        </w:rPr>
+        <w:t>.</w:t>
+      </w:r>
+    </w:p>
+    <w:p>
+      <w:pPr>
+        <w:pStyle w:val="ListParagraph"/>
+        <w:numPr>
+          <w:ilvl w:val="0"/>
+          <w:numId w:val="9"/>
+        </w:numPr>
+        <w:rPr>
+          <w:rFonts w:ascii="Times New Roman" w:hAnsi="Times New Roman" w:cs="Times New Roman"/>
+        </w:rPr>
+      </w:pPr>
+      <w:r>
+        <w:rPr>
+          <w:rFonts w:ascii="Times New Roman" w:hAnsi="Times New Roman" w:cs="Times New Roman"/>
+        </w:rPr>
+        <w:t>Click on the “Coordinates” tab</w:t>
+      </w:r>
+    </w:p>
+    <w:p>
+      <w:pPr>
+        <w:pStyle w:val="ListParagraph"/>
+        <w:numPr>
+          <w:ilvl w:val="0"/>
+          <w:numId w:val="9"/>
+        </w:numPr>
+        <w:rPr>
+          <w:rFonts w:ascii="Times New Roman" w:hAnsi="Times New Roman" w:cs="Times New Roman"/>
+        </w:rPr>
+      </w:pPr>
+      <w:r>
+        <w:rPr>
+          <w:rFonts w:ascii="Times New Roman" w:hAnsi="Times New Roman" w:cs="Times New Roman"/>
+        </w:rPr>
+        <w:t xml:space="preserve">Under “poses”, click “Set Default” </w:t>
+      </w:r>
+      <w:r>
+        <w:rPr>
+          <w:rFonts w:ascii="Times New Roman" w:hAnsi="Times New Roman" w:cs="Times New Roman"/>
+        </w:rPr>
+        <w:t xml:space="preserve">and save the model. The default model pose is now the static trial pose. </w:t>
+      </w:r>
     </w:p>
     <w:p>
       <w:pPr>
@@ -437,6 +608,7 @@
           <w:rFonts w:ascii="Times New Roman" w:hAnsi="Times New Roman" w:cs="Times New Roman"/>
           <w:b/>
           <w:bCs/>
+          <w:noProof/>
         </w:rPr>
         <w:drawing>
           <wp:inline distT="0" distB="0" distL="0" distR="0" wp14:anchorId="01EEF350" wp14:editId="1CF4412B">
@@ -612,19 +784,7 @@
         <w:rPr>
           <w:rFonts w:ascii="Times New Roman" w:hAnsi="Times New Roman" w:cs="Times New Roman"/>
         </w:rPr>
-        <w:t>Choose the</w:t>
-      </w:r>
-      <w:r>
-        <w:rPr>
-          <w:rFonts w:ascii="Times New Roman" w:hAnsi="Times New Roman" w:cs="Times New Roman"/>
-        </w:rPr>
-        <w:t xml:space="preserve"> ground reactions</w:t>
-      </w:r>
-      <w:r>
-        <w:rPr>
-          <w:rFonts w:ascii="Times New Roman" w:hAnsi="Times New Roman" w:cs="Times New Roman"/>
-        </w:rPr>
-        <w:t xml:space="preserve"> file to be preprocessed\</w:t>
+        <w:t>Choose the ground reactions file to be preprocessed\</w:t>
       </w:r>
       <w:proofErr w:type="spellStart"/>
       <w:r>
@@ -848,21 +1008,7 @@
         <w:rPr>
           <w:rFonts w:ascii="Times New Roman" w:hAnsi="Times New Roman" w:cs="Times New Roman"/>
         </w:rPr>
-        <w:t xml:space="preserve">Tip: You can type inside the </w:t>
-      </w:r>
-      <w:proofErr w:type="gramStart"/>
-      <w:r>
-        <w:rPr>
-          <w:rFonts w:ascii="Times New Roman" w:hAnsi="Times New Roman" w:cs="Times New Roman"/>
-        </w:rPr>
-        <w:t>drop down</w:t>
-      </w:r>
-      <w:proofErr w:type="gramEnd"/>
-      <w:r>
-        <w:rPr>
-          <w:rFonts w:ascii="Times New Roman" w:hAnsi="Times New Roman" w:cs="Times New Roman"/>
-        </w:rPr>
-        <w:t xml:space="preserve"> menu to get to the option you want faster.</w:t>
+        <w:t>Tip: You can type inside the drop down menu to get to the option you want faster.</w:t>
       </w:r>
     </w:p>
     <w:p>
@@ -1042,6 +1188,7 @@
           <w:rFonts w:ascii="Times New Roman" w:hAnsi="Times New Roman" w:cs="Times New Roman"/>
           <w:b/>
           <w:bCs/>
+          <w:noProof/>
         </w:rPr>
         <w:drawing>
           <wp:inline distT="0" distB="0" distL="0" distR="0" wp14:anchorId="5637D02A" wp14:editId="76339D27">
@@ -1111,19 +1258,11 @@
           <w:rFonts w:ascii="Times New Roman" w:hAnsi="Times New Roman" w:cs="Times New Roman"/>
         </w:rPr>
       </w:pPr>
-      <w:proofErr w:type="gramStart"/>
-      <w:r>
-        <w:rPr>
-          <w:rFonts w:ascii="Times New Roman" w:hAnsi="Times New Roman" w:cs="Times New Roman"/>
-        </w:rPr>
-        <w:t>Open up</w:t>
-      </w:r>
-      <w:proofErr w:type="gramEnd"/>
-      <w:r>
-        <w:rPr>
-          <w:rFonts w:ascii="Times New Roman" w:hAnsi="Times New Roman" w:cs="Times New Roman"/>
-        </w:rPr>
-        <w:t xml:space="preserve"> GCPSettingsV1.xml in a text editor of your choice and explore the settings file. </w:t>
+      <w:r>
+        <w:rPr>
+          <w:rFonts w:ascii="Times New Roman" w:hAnsi="Times New Roman" w:cs="Times New Roman"/>
+        </w:rPr>
+        <w:t xml:space="preserve">Open up GCPSettingsV1.xml in a text editor of your choice and explore the settings file. </w:t>
       </w:r>
     </w:p>
     <w:p>
@@ -1529,16 +1668,8 @@
         <w:rPr>
           <w:rFonts w:ascii="Times New Roman" w:hAnsi="Times New Roman" w:cs="Times New Roman"/>
         </w:rPr>
-        <w:t>footModel_</w:t>
-      </w:r>
-      <w:proofErr w:type="gramStart"/>
-      <w:r>
-        <w:rPr>
-          <w:rFonts w:ascii="Times New Roman" w:hAnsi="Times New Roman" w:cs="Times New Roman"/>
-        </w:rPr>
-        <w:t>1.osim</w:t>
-      </w:r>
-      <w:proofErr w:type="gramEnd"/>
+        <w:t>footModel_1.osim</w:t>
+      </w:r>
     </w:p>
     <w:p>
       <w:pPr>
@@ -1855,15 +1986,7 @@
           <w:b/>
           <w:bCs/>
         </w:rPr>
-        <w:t xml:space="preserve">Experiment with </w:t>
-      </w:r>
-      <w:r>
-        <w:rPr>
-          <w:rFonts w:ascii="Times New Roman" w:hAnsi="Times New Roman" w:cs="Times New Roman"/>
-          <w:b/>
-          <w:bCs/>
-        </w:rPr>
-        <w:t>electrical center adjustment</w:t>
+        <w:t>Experiment with electrical center adjustment</w:t>
       </w:r>
       <w:r>
         <w:rPr>
@@ -1889,19 +2012,7 @@
         <w:rPr>
           <w:rFonts w:ascii="Times New Roman" w:hAnsi="Times New Roman" w:cs="Times New Roman"/>
         </w:rPr>
-        <w:t xml:space="preserve">Open </w:t>
-      </w:r>
-      <w:r>
-        <w:rPr>
-          <w:rFonts w:ascii="Times New Roman" w:hAnsi="Times New Roman" w:cs="Times New Roman"/>
-        </w:rPr>
-        <w:t>GCP</w:t>
-      </w:r>
-      <w:r>
-        <w:rPr>
-          <w:rFonts w:ascii="Times New Roman" w:hAnsi="Times New Roman" w:cs="Times New Roman"/>
-        </w:rPr>
-        <w:t xml:space="preserve">SettingsV1.xml in a text editor of your choice. </w:t>
+        <w:t xml:space="preserve">Open GCPSettingsV1.xml in a text editor of your choice. </w:t>
       </w:r>
     </w:p>
     <w:p>
@@ -2097,19 +2208,7 @@
         <w:rPr>
           <w:rFonts w:ascii="Times New Roman" w:hAnsi="Times New Roman" w:cs="Times New Roman"/>
         </w:rPr>
-        <w:t xml:space="preserve">How does </w:t>
-      </w:r>
-      <w:r>
-        <w:rPr>
-          <w:rFonts w:ascii="Times New Roman" w:hAnsi="Times New Roman" w:cs="Times New Roman"/>
-        </w:rPr>
-        <w:t>ground reaction</w:t>
-      </w:r>
-      <w:r>
-        <w:rPr>
-          <w:rFonts w:ascii="Times New Roman" w:hAnsi="Times New Roman" w:cs="Times New Roman"/>
-        </w:rPr>
-        <w:t xml:space="preserve"> tracking quality with electrical center adjustment compare to without it?</w:t>
+        <w:t>How does ground reaction tracking quality with electrical center adjustment compare to without it?</w:t>
       </w:r>
     </w:p>
     <w:p>
@@ -2200,13 +2299,7 @@
         <w:rPr>
           <w:rFonts w:ascii="Times New Roman" w:hAnsi="Times New Roman" w:cs="Times New Roman"/>
         </w:rPr>
-        <w:t>Change the results directory to GCPResultsV</w:t>
-      </w:r>
-      <w:r>
-        <w:rPr>
-          <w:rFonts w:ascii="Times New Roman" w:hAnsi="Times New Roman" w:cs="Times New Roman"/>
-        </w:rPr>
-        <w:t>3</w:t>
+        <w:t>Change the results directory to GCPResultsV3</w:t>
       </w:r>
     </w:p>
     <w:p>
@@ -2532,6 +2625,92 @@
     </w:lvl>
   </w:abstractNum>
   <w:abstractNum w:abstractNumId="1" w15:restartNumberingAfterBreak="0">
+    <w:nsid w:val="0E840ACB"/>
+    <w:multiLevelType w:val="hybridMultilevel"/>
+    <w:tmpl w:val="9C7473E4"/>
+    <w:lvl w:ilvl="0" w:tplc="0409000F">
+      <w:start w:val="1"/>
+      <w:numFmt w:val="decimal"/>
+      <w:lvlText w:val="%1."/>
+      <w:lvlJc w:val="left"/>
+      <w:pPr>
+        <w:ind w:left="720" w:hanging="360"/>
+      </w:pPr>
+    </w:lvl>
+    <w:lvl w:ilvl="1" w:tplc="04090019">
+      <w:start w:val="1"/>
+      <w:numFmt w:val="lowerLetter"/>
+      <w:lvlText w:val="%2."/>
+      <w:lvlJc w:val="left"/>
+      <w:pPr>
+        <w:ind w:left="1440" w:hanging="360"/>
+      </w:pPr>
+    </w:lvl>
+    <w:lvl w:ilvl="2" w:tplc="0409001B">
+      <w:start w:val="1"/>
+      <w:numFmt w:val="lowerRoman"/>
+      <w:lvlText w:val="%3."/>
+      <w:lvlJc w:val="right"/>
+      <w:pPr>
+        <w:ind w:left="2160" w:hanging="180"/>
+      </w:pPr>
+    </w:lvl>
+    <w:lvl w:ilvl="3" w:tplc="0409000F">
+      <w:start w:val="1"/>
+      <w:numFmt w:val="decimal"/>
+      <w:lvlText w:val="%4."/>
+      <w:lvlJc w:val="left"/>
+      <w:pPr>
+        <w:ind w:left="2880" w:hanging="360"/>
+      </w:pPr>
+    </w:lvl>
+    <w:lvl w:ilvl="4" w:tplc="04090019" w:tentative="1">
+      <w:start w:val="1"/>
+      <w:numFmt w:val="lowerLetter"/>
+      <w:lvlText w:val="%5."/>
+      <w:lvlJc w:val="left"/>
+      <w:pPr>
+        <w:ind w:left="3600" w:hanging="360"/>
+      </w:pPr>
+    </w:lvl>
+    <w:lvl w:ilvl="5" w:tplc="0409001B" w:tentative="1">
+      <w:start w:val="1"/>
+      <w:numFmt w:val="lowerRoman"/>
+      <w:lvlText w:val="%6."/>
+      <w:lvlJc w:val="right"/>
+      <w:pPr>
+        <w:ind w:left="4320" w:hanging="180"/>
+      </w:pPr>
+    </w:lvl>
+    <w:lvl w:ilvl="6" w:tplc="0409000F" w:tentative="1">
+      <w:start w:val="1"/>
+      <w:numFmt w:val="decimal"/>
+      <w:lvlText w:val="%7."/>
+      <w:lvlJc w:val="left"/>
+      <w:pPr>
+        <w:ind w:left="5040" w:hanging="360"/>
+      </w:pPr>
+    </w:lvl>
+    <w:lvl w:ilvl="7" w:tplc="04090019" w:tentative="1">
+      <w:start w:val="1"/>
+      <w:numFmt w:val="lowerLetter"/>
+      <w:lvlText w:val="%8."/>
+      <w:lvlJc w:val="left"/>
+      <w:pPr>
+        <w:ind w:left="5760" w:hanging="360"/>
+      </w:pPr>
+    </w:lvl>
+    <w:lvl w:ilvl="8" w:tplc="0409001B" w:tentative="1">
+      <w:start w:val="1"/>
+      <w:numFmt w:val="lowerRoman"/>
+      <w:lvlText w:val="%9."/>
+      <w:lvlJc w:val="right"/>
+      <w:pPr>
+        <w:ind w:left="6480" w:hanging="180"/>
+      </w:pPr>
+    </w:lvl>
+  </w:abstractNum>
+  <w:abstractNum w:abstractNumId="2" w15:restartNumberingAfterBreak="0">
     <w:nsid w:val="15FD3FB3"/>
     <w:multiLevelType w:val="hybridMultilevel"/>
     <w:tmpl w:val="CE121B9A"/>
@@ -2617,7 +2796,7 @@
       </w:pPr>
     </w:lvl>
   </w:abstractNum>
-  <w:abstractNum w:abstractNumId="2" w15:restartNumberingAfterBreak="0">
+  <w:abstractNum w:abstractNumId="3" w15:restartNumberingAfterBreak="0">
     <w:nsid w:val="3F376C08"/>
     <w:multiLevelType w:val="hybridMultilevel"/>
     <w:tmpl w:val="CE121B9A"/>
@@ -2703,7 +2882,7 @@
       </w:pPr>
     </w:lvl>
   </w:abstractNum>
-  <w:abstractNum w:abstractNumId="3" w15:restartNumberingAfterBreak="0">
+  <w:abstractNum w:abstractNumId="4" w15:restartNumberingAfterBreak="0">
     <w:nsid w:val="59305FF2"/>
     <w:multiLevelType w:val="hybridMultilevel"/>
     <w:tmpl w:val="780CC902"/>
@@ -2794,7 +2973,7 @@
       </w:pPr>
     </w:lvl>
   </w:abstractNum>
-  <w:abstractNum w:abstractNumId="4" w15:restartNumberingAfterBreak="0">
+  <w:abstractNum w:abstractNumId="5" w15:restartNumberingAfterBreak="0">
     <w:nsid w:val="6DD84DF9"/>
     <w:multiLevelType w:val="hybridMultilevel"/>
     <w:tmpl w:val="0C1CFE02"/>
@@ -2884,7 +3063,7 @@
       </w:pPr>
     </w:lvl>
   </w:abstractNum>
-  <w:abstractNum w:abstractNumId="5" w15:restartNumberingAfterBreak="0">
+  <w:abstractNum w:abstractNumId="6" w15:restartNumberingAfterBreak="0">
     <w:nsid w:val="7160520B"/>
     <w:multiLevelType w:val="hybridMultilevel"/>
     <w:tmpl w:val="41001514"/>
@@ -2978,7 +3157,7 @@
       </w:pPr>
     </w:lvl>
   </w:abstractNum>
-  <w:abstractNum w:abstractNumId="6" w15:restartNumberingAfterBreak="0">
+  <w:abstractNum w:abstractNumId="7" w15:restartNumberingAfterBreak="0">
     <w:nsid w:val="7B0E2C68"/>
     <w:multiLevelType w:val="hybridMultilevel"/>
     <w:tmpl w:val="CE121B9A"/>
@@ -3064,7 +3243,7 @@
       </w:pPr>
     </w:lvl>
   </w:abstractNum>
-  <w:abstractNum w:abstractNumId="7" w15:restartNumberingAfterBreak="0">
+  <w:abstractNum w:abstractNumId="8" w15:restartNumberingAfterBreak="0">
     <w:nsid w:val="7FE961D2"/>
     <w:multiLevelType w:val="hybridMultilevel"/>
     <w:tmpl w:val="CE121B9A"/>
@@ -3151,28 +3330,31 @@
     </w:lvl>
   </w:abstractNum>
   <w:num w:numId="1" w16cid:durableId="820846370">
-    <w:abstractNumId w:val="3"/>
+    <w:abstractNumId w:val="4"/>
   </w:num>
   <w:num w:numId="2" w16cid:durableId="585381013">
-    <w:abstractNumId w:val="5"/>
+    <w:abstractNumId w:val="6"/>
   </w:num>
   <w:num w:numId="3" w16cid:durableId="339476805">
-    <w:abstractNumId w:val="4"/>
+    <w:abstractNumId w:val="5"/>
   </w:num>
   <w:num w:numId="4" w16cid:durableId="1360625115">
     <w:abstractNumId w:val="0"/>
   </w:num>
   <w:num w:numId="5" w16cid:durableId="75716013">
-    <w:abstractNumId w:val="1"/>
+    <w:abstractNumId w:val="2"/>
   </w:num>
   <w:num w:numId="6" w16cid:durableId="71316136">
+    <w:abstractNumId w:val="8"/>
+  </w:num>
+  <w:num w:numId="7" w16cid:durableId="981543019">
     <w:abstractNumId w:val="7"/>
   </w:num>
-  <w:num w:numId="7" w16cid:durableId="981543019">
-    <w:abstractNumId w:val="6"/>
+  <w:num w:numId="8" w16cid:durableId="1189610889">
+    <w:abstractNumId w:val="3"/>
   </w:num>
-  <w:num w:numId="8" w16cid:durableId="1189610889">
-    <w:abstractNumId w:val="2"/>
+  <w:num w:numId="9" w16cid:durableId="129831780">
+    <w:abstractNumId w:val="1"/>
   </w:num>
 </w:numbering>
 </file>
@@ -3781,6 +3963,7 @@
   <w:style w:type="character" w:default="1" w:styleId="DefaultParagraphFont">
     <w:name w:val="Default Paragraph Font"/>
     <w:uiPriority w:val="1"/>
+    <w:semiHidden/>
     <w:unhideWhenUsed/>
   </w:style>
   <w:style w:type="table" w:default="1" w:styleId="TableNormal">

</xml_diff>

<commit_message>
Revert "grid density example"
This reverts commit ccc27418ec87bd55fffddd6b6184e50681ca4a41.
</commit_message>
<xml_diff>
--- a/Step-5-Ground-Contact-Personalization/GroundContactPersonalizationTutorial.docx
+++ b/Step-5-Ground-Contact-Personalization/GroundContactPersonalizationTutorial.docx
@@ -1989,19 +1989,7 @@
         <w:rPr>
           <w:rFonts w:ascii="Times New Roman" w:hAnsi="Times New Roman" w:cs="Times New Roman"/>
         </w:rPr>
-        <w:t xml:space="preserve">With the section selected, press </w:t>
-      </w:r>
-      <w:r>
-        <w:rPr>
-          <w:rFonts w:ascii="Times New Roman" w:hAnsi="Times New Roman" w:cs="Times New Roman"/>
-        </w:rPr>
-        <w:t>control</w:t>
-      </w:r>
-      <w:r>
-        <w:rPr>
-          <w:rFonts w:ascii="Times New Roman" w:hAnsi="Times New Roman" w:cs="Times New Roman"/>
-        </w:rPr>
-        <w:t>+enter to run a section.</w:t>
+        <w:t>With the section selected, press shift+enter to run a section.</w:t>
       </w:r>
     </w:p>
     <w:p>
@@ -2712,19 +2700,7 @@
         <w:rPr>
           <w:rFonts w:ascii="Times New Roman" w:hAnsi="Times New Roman" w:cs="Times New Roman"/>
         </w:rPr>
-        <w:t xml:space="preserve">With the section selected, press </w:t>
-      </w:r>
-      <w:r>
-        <w:rPr>
-          <w:rFonts w:ascii="Times New Roman" w:hAnsi="Times New Roman" w:cs="Times New Roman"/>
-        </w:rPr>
-        <w:t>control</w:t>
-      </w:r>
-      <w:r>
-        <w:rPr>
-          <w:rFonts w:ascii="Times New Roman" w:hAnsi="Times New Roman" w:cs="Times New Roman"/>
-        </w:rPr>
-        <w:t>+enter to run a section.</w:t>
+        <w:t>With the section selected, press shift+enter to run a section.</w:t>
       </w:r>
     </w:p>
     <w:p>
@@ -3276,479 +3252,7 @@
         <w:rPr>
           <w:rFonts w:ascii="Times New Roman" w:hAnsi="Times New Roman" w:cs="Times New Roman"/>
         </w:rPr>
-        <w:t xml:space="preserve">With the section selected, press </w:t>
-      </w:r>
-      <w:r>
-        <w:rPr>
-          <w:rFonts w:ascii="Times New Roman" w:hAnsi="Times New Roman" w:cs="Times New Roman"/>
-        </w:rPr>
-        <w:t>control</w:t>
-      </w:r>
-      <w:r>
-        <w:rPr>
-          <w:rFonts w:ascii="Times New Roman" w:hAnsi="Times New Roman" w:cs="Times New Roman"/>
-        </w:rPr>
-        <w:t>+enter to run a section.</w:t>
-      </w:r>
-    </w:p>
-    <w:p>
-      <w:pPr>
-        <w:ind w:left="360"/>
-        <w:rPr>
-          <w:rFonts w:ascii="Times New Roman" w:hAnsi="Times New Roman" w:cs="Times New Roman"/>
-        </w:rPr>
-      </w:pPr>
-    </w:p>
-    <w:p>
-      <w:pPr>
-        <w:rPr>
-          <w:rFonts w:ascii="Times New Roman" w:hAnsi="Times New Roman" w:cs="Times New Roman"/>
-          <w:sz w:val="32"/>
-          <w:szCs w:val="32"/>
-        </w:rPr>
-      </w:pPr>
-      <w:r>
-        <w:rPr>
-          <w:rFonts w:ascii="Times New Roman" w:hAnsi="Times New Roman" w:cs="Times New Roman"/>
-          <w:sz w:val="32"/>
-          <w:szCs w:val="32"/>
-        </w:rPr>
-        <w:t xml:space="preserve">Experiment with </w:t>
-      </w:r>
-      <w:r>
-        <w:rPr>
-          <w:rFonts w:ascii="Times New Roman" w:hAnsi="Times New Roman" w:cs="Times New Roman"/>
-          <w:sz w:val="32"/>
-          <w:szCs w:val="32"/>
-        </w:rPr>
-        <w:t>grid density</w:t>
-      </w:r>
-      <w:r>
-        <w:rPr>
-          <w:rFonts w:ascii="Times New Roman" w:hAnsi="Times New Roman" w:cs="Times New Roman"/>
-          <w:sz w:val="32"/>
-          <w:szCs w:val="32"/>
-        </w:rPr>
-        <w:t>:</w:t>
-      </w:r>
-    </w:p>
-    <w:p>
-      <w:pPr>
-        <w:pStyle w:val="ListParagraph"/>
-        <w:numPr>
-          <w:ilvl w:val="0"/>
-          <w:numId w:val="12"/>
-        </w:numPr>
-        <w:rPr>
-          <w:rFonts w:ascii="Times New Roman" w:hAnsi="Times New Roman" w:cs="Times New Roman"/>
-        </w:rPr>
-      </w:pPr>
-      <w:r>
-        <w:rPr>
-          <w:rFonts w:ascii="Times New Roman" w:hAnsi="Times New Roman" w:cs="Times New Roman"/>
-        </w:rPr>
-        <w:t xml:space="preserve">Create a copy of </w:t>
-      </w:r>
-      <w:r>
-        <w:rPr>
-          <w:rFonts w:ascii="Times New Roman" w:hAnsi="Times New Roman" w:cs="Times New Roman"/>
-          <w:b/>
-          <w:bCs/>
-        </w:rPr>
-        <w:t>GC</w:t>
-      </w:r>
-      <w:r>
-        <w:rPr>
-          <w:rFonts w:ascii="Times New Roman" w:hAnsi="Times New Roman" w:cs="Times New Roman"/>
-          <w:b/>
-          <w:bCs/>
-        </w:rPr>
-        <w:t>PSettingsV1.xml</w:t>
-      </w:r>
-      <w:r>
-        <w:rPr>
-          <w:rFonts w:ascii="Times New Roman" w:hAnsi="Times New Roman" w:cs="Times New Roman"/>
-          <w:b/>
-          <w:bCs/>
-        </w:rPr>
-        <w:t xml:space="preserve"> </w:t>
-      </w:r>
-      <w:r>
-        <w:rPr>
-          <w:rFonts w:ascii="Times New Roman" w:hAnsi="Times New Roman" w:cs="Times New Roman"/>
-        </w:rPr>
-        <w:t xml:space="preserve">and name it </w:t>
-      </w:r>
-      <w:r>
-        <w:rPr>
-          <w:rFonts w:ascii="Times New Roman" w:hAnsi="Times New Roman" w:cs="Times New Roman"/>
-          <w:b/>
-          <w:bCs/>
-        </w:rPr>
-        <w:t>GC</w:t>
-      </w:r>
-      <w:r>
-        <w:rPr>
-          <w:rFonts w:ascii="Times New Roman" w:hAnsi="Times New Roman" w:cs="Times New Roman"/>
-          <w:b/>
-          <w:bCs/>
-        </w:rPr>
-        <w:t>PSettingsV</w:t>
-      </w:r>
-      <w:r>
-        <w:rPr>
-          <w:rFonts w:ascii="Times New Roman" w:hAnsi="Times New Roman" w:cs="Times New Roman"/>
-          <w:b/>
-          <w:bCs/>
-        </w:rPr>
-        <w:t>4</w:t>
-      </w:r>
-      <w:r>
-        <w:rPr>
-          <w:rFonts w:ascii="Times New Roman" w:hAnsi="Times New Roman" w:cs="Times New Roman"/>
-          <w:b/>
-          <w:bCs/>
-        </w:rPr>
-        <w:t>.xml</w:t>
-      </w:r>
-    </w:p>
-    <w:p>
-      <w:pPr>
-        <w:pStyle w:val="ListParagraph"/>
-        <w:numPr>
-          <w:ilvl w:val="0"/>
-          <w:numId w:val="12"/>
-        </w:numPr>
-        <w:rPr>
-          <w:rFonts w:ascii="Times New Roman" w:hAnsi="Times New Roman" w:cs="Times New Roman"/>
-        </w:rPr>
-      </w:pPr>
-      <w:r>
-        <w:rPr>
-          <w:rFonts w:ascii="Times New Roman" w:hAnsi="Times New Roman" w:cs="Times New Roman"/>
-        </w:rPr>
-        <w:t xml:space="preserve">Open </w:t>
-      </w:r>
-      <w:r>
-        <w:rPr>
-          <w:rFonts w:ascii="Times New Roman" w:hAnsi="Times New Roman" w:cs="Times New Roman"/>
-          <w:b/>
-          <w:bCs/>
-        </w:rPr>
-        <w:t>GC</w:t>
-      </w:r>
-      <w:r>
-        <w:rPr>
-          <w:rFonts w:ascii="Times New Roman" w:hAnsi="Times New Roman" w:cs="Times New Roman"/>
-          <w:b/>
-          <w:bCs/>
-        </w:rPr>
-        <w:t>PSettingsV</w:t>
-      </w:r>
-      <w:r>
-        <w:rPr>
-          <w:rFonts w:ascii="Times New Roman" w:hAnsi="Times New Roman" w:cs="Times New Roman"/>
-          <w:b/>
-          <w:bCs/>
-        </w:rPr>
-        <w:t>4</w:t>
-      </w:r>
-      <w:r>
-        <w:rPr>
-          <w:rFonts w:ascii="Times New Roman" w:hAnsi="Times New Roman" w:cs="Times New Roman"/>
-          <w:b/>
-          <w:bCs/>
-        </w:rPr>
-        <w:t>.xml</w:t>
-      </w:r>
-      <w:r>
-        <w:rPr>
-          <w:rFonts w:ascii="Times New Roman" w:hAnsi="Times New Roman" w:cs="Times New Roman"/>
-        </w:rPr>
-        <w:t xml:space="preserve"> in a text editor of your choice. </w:t>
-      </w:r>
-    </w:p>
-    <w:p>
-      <w:pPr>
-        <w:pStyle w:val="ListParagraph"/>
-        <w:numPr>
-          <w:ilvl w:val="0"/>
-          <w:numId w:val="12"/>
-        </w:numPr>
-        <w:rPr>
-          <w:rFonts w:ascii="Times New Roman" w:hAnsi="Times New Roman" w:cs="Times New Roman"/>
-        </w:rPr>
-      </w:pPr>
-      <w:r>
-        <w:rPr>
-          <w:rFonts w:ascii="Times New Roman" w:hAnsi="Times New Roman" w:cs="Times New Roman"/>
-        </w:rPr>
-        <w:t xml:space="preserve">Change the </w:t>
-      </w:r>
-      <w:r>
-        <w:rPr>
-          <w:rFonts w:ascii="Courier New" w:hAnsi="Courier New" w:cs="Courier New"/>
-          <w:color w:val="0000FF"/>
-        </w:rPr>
-        <w:t>&lt;results_directory&gt;</w:t>
-      </w:r>
-      <w:r>
-        <w:rPr>
-          <w:rFonts w:ascii="Times New Roman" w:hAnsi="Times New Roman" w:cs="Times New Roman"/>
-          <w:color w:val="0000FF"/>
-        </w:rPr>
-        <w:t xml:space="preserve"> </w:t>
-      </w:r>
-      <w:r>
-        <w:rPr>
-          <w:rFonts w:ascii="Times New Roman" w:hAnsi="Times New Roman" w:cs="Times New Roman"/>
-        </w:rPr>
-        <w:t xml:space="preserve">to </w:t>
-      </w:r>
-      <w:r>
-        <w:rPr>
-          <w:rFonts w:ascii="Times New Roman" w:hAnsi="Times New Roman" w:cs="Times New Roman"/>
-          <w:b/>
-          <w:bCs/>
-        </w:rPr>
-        <w:t>GCP</w:t>
-      </w:r>
-      <w:r>
-        <w:rPr>
-          <w:rFonts w:ascii="Times New Roman" w:hAnsi="Times New Roman" w:cs="Times New Roman"/>
-          <w:b/>
-          <w:bCs/>
-        </w:rPr>
-        <w:t>ResultsV</w:t>
-      </w:r>
-      <w:r>
-        <w:rPr>
-          <w:rFonts w:ascii="Times New Roman" w:hAnsi="Times New Roman" w:cs="Times New Roman"/>
-          <w:b/>
-          <w:bCs/>
-        </w:rPr>
-        <w:t>4</w:t>
-      </w:r>
-      <w:r>
-        <w:rPr>
-          <w:rFonts w:ascii="Times New Roman" w:hAnsi="Times New Roman" w:cs="Times New Roman"/>
-          <w:b/>
-          <w:bCs/>
-        </w:rPr>
-        <w:t>.</w:t>
-      </w:r>
-    </w:p>
-    <w:p>
-      <w:pPr>
-        <w:pStyle w:val="ListParagraph"/>
-        <w:numPr>
-          <w:ilvl w:val="0"/>
-          <w:numId w:val="12"/>
-        </w:numPr>
-        <w:rPr>
-          <w:rFonts w:ascii="Times New Roman" w:hAnsi="Times New Roman" w:cs="Times New Roman"/>
-        </w:rPr>
-      </w:pPr>
-      <w:r>
-        <w:rPr>
-          <w:rFonts w:ascii="Times New Roman" w:hAnsi="Times New Roman" w:cs="Times New Roman"/>
-        </w:rPr>
-        <w:t>At the top of the file</w:t>
-      </w:r>
-      <w:r>
-        <w:rPr>
-          <w:rFonts w:ascii="Times New Roman" w:hAnsi="Times New Roman" w:cs="Times New Roman"/>
-        </w:rPr>
-        <w:t xml:space="preserve">, set </w:t>
-      </w:r>
-      <w:r>
-        <w:rPr>
-          <w:rFonts w:ascii="Courier New" w:hAnsi="Courier New" w:cs="Courier New"/>
-          <w:color w:val="0000FF"/>
-        </w:rPr>
-        <w:t>&lt;</w:t>
-      </w:r>
-      <w:r>
-        <w:t xml:space="preserve"> </w:t>
-      </w:r>
-      <w:r>
-        <w:rPr>
-          <w:rFonts w:ascii="Courier New" w:hAnsi="Courier New" w:cs="Courier New"/>
-          <w:color w:val="0000FF"/>
-        </w:rPr>
-        <w:t>grid_width</w:t>
-      </w:r>
-      <w:r>
-        <w:rPr>
-          <w:rFonts w:ascii="Courier New" w:hAnsi="Courier New" w:cs="Courier New"/>
-          <w:color w:val="0000FF"/>
-        </w:rPr>
-        <w:t>&gt;</w:t>
-      </w:r>
-      <w:r>
-        <w:rPr>
-          <w:rFonts w:ascii="Times New Roman" w:hAnsi="Times New Roman" w:cs="Times New Roman"/>
-        </w:rPr>
-        <w:t xml:space="preserve"> to </w:t>
-      </w:r>
-      <w:r>
-        <w:rPr>
-          <w:rFonts w:ascii="Times New Roman" w:hAnsi="Times New Roman" w:cs="Times New Roman"/>
-          <w:b/>
-          <w:bCs/>
-        </w:rPr>
-        <w:t>8</w:t>
-      </w:r>
-      <w:r>
-        <w:rPr>
-          <w:rFonts w:ascii="Times New Roman" w:hAnsi="Times New Roman" w:cs="Times New Roman"/>
-        </w:rPr>
-        <w:t xml:space="preserve">, and </w:t>
-      </w:r>
-      <w:r>
-        <w:rPr>
-          <w:rFonts w:ascii="Courier New" w:hAnsi="Courier New" w:cs="Courier New"/>
-          <w:color w:val="0000FF"/>
-        </w:rPr>
-        <w:t>&lt;</w:t>
-      </w:r>
-      <w:r>
-        <w:t xml:space="preserve"> </w:t>
-      </w:r>
-      <w:r>
-        <w:rPr>
-          <w:rFonts w:ascii="Courier New" w:hAnsi="Courier New" w:cs="Courier New"/>
-          <w:color w:val="0000FF"/>
-        </w:rPr>
-        <w:t>grid_height</w:t>
-      </w:r>
-      <w:r>
-        <w:rPr>
-          <w:rFonts w:ascii="Courier New" w:hAnsi="Courier New" w:cs="Courier New"/>
-          <w:color w:val="0000FF"/>
-        </w:rPr>
-        <w:t>&gt;</w:t>
-      </w:r>
-      <w:r>
-        <w:rPr>
-          <w:rFonts w:ascii="Times New Roman" w:hAnsi="Times New Roman" w:cs="Times New Roman"/>
-          <w:color w:val="0000FF"/>
-        </w:rPr>
-        <w:t xml:space="preserve"> </w:t>
-      </w:r>
-      <w:r>
-        <w:rPr>
-          <w:rFonts w:ascii="Times New Roman" w:hAnsi="Times New Roman" w:cs="Times New Roman"/>
-        </w:rPr>
-        <w:t xml:space="preserve">to </w:t>
-      </w:r>
-      <w:r>
-        <w:rPr>
-          <w:rFonts w:ascii="Times New Roman" w:hAnsi="Times New Roman" w:cs="Times New Roman"/>
-          <w:b/>
-          <w:bCs/>
-        </w:rPr>
-        <w:t>15</w:t>
-      </w:r>
-      <w:r>
-        <w:rPr>
-          <w:rFonts w:ascii="Times New Roman" w:hAnsi="Times New Roman" w:cs="Times New Roman"/>
-        </w:rPr>
-        <w:t>.</w:t>
-      </w:r>
-    </w:p>
-    <w:p>
-      <w:pPr>
-        <w:pStyle w:val="ListParagraph"/>
-        <w:numPr>
-          <w:ilvl w:val="0"/>
-          <w:numId w:val="12"/>
-        </w:numPr>
-        <w:rPr>
-          <w:rFonts w:ascii="Times New Roman" w:hAnsi="Times New Roman" w:cs="Times New Roman"/>
-        </w:rPr>
-      </w:pPr>
-      <w:r>
-        <w:rPr>
-          <w:rFonts w:ascii="Times New Roman" w:hAnsi="Times New Roman" w:cs="Times New Roman"/>
-        </w:rPr>
-        <w:t xml:space="preserve">Save this settings file as </w:t>
-      </w:r>
-      <w:r>
-        <w:rPr>
-          <w:rFonts w:ascii="Times New Roman" w:hAnsi="Times New Roman" w:cs="Times New Roman"/>
-          <w:b/>
-          <w:bCs/>
-        </w:rPr>
-        <w:t>GCPSettingsV</w:t>
-      </w:r>
-      <w:r>
-        <w:rPr>
-          <w:rFonts w:ascii="Times New Roman" w:hAnsi="Times New Roman" w:cs="Times New Roman"/>
-          <w:b/>
-          <w:bCs/>
-        </w:rPr>
-        <w:t>4</w:t>
-      </w:r>
-      <w:r>
-        <w:rPr>
-          <w:rFonts w:ascii="Times New Roman" w:hAnsi="Times New Roman" w:cs="Times New Roman"/>
-          <w:b/>
-          <w:bCs/>
-        </w:rPr>
-        <w:t>.xml</w:t>
-      </w:r>
-    </w:p>
-    <w:p>
-      <w:pPr>
-        <w:pStyle w:val="ListParagraph"/>
-        <w:numPr>
-          <w:ilvl w:val="0"/>
-          <w:numId w:val="12"/>
-        </w:numPr>
-        <w:rPr>
-          <w:rFonts w:ascii="Times New Roman" w:hAnsi="Times New Roman" w:cs="Times New Roman"/>
-        </w:rPr>
-      </w:pPr>
-      <w:r>
-        <w:rPr>
-          <w:rFonts w:ascii="Times New Roman" w:hAnsi="Times New Roman" w:cs="Times New Roman"/>
-        </w:rPr>
-        <w:t xml:space="preserve">Run the MATLAB section labelled </w:t>
-      </w:r>
-      <w:r>
-        <w:rPr>
-          <w:rFonts w:ascii="Times New Roman" w:hAnsi="Times New Roman" w:cs="Times New Roman"/>
-          <w:b/>
-          <w:bCs/>
-        </w:rPr>
-        <w:t>Run GCP V</w:t>
-      </w:r>
-      <w:r>
-        <w:rPr>
-          <w:rFonts w:ascii="Times New Roman" w:hAnsi="Times New Roman" w:cs="Times New Roman"/>
-          <w:b/>
-          <w:bCs/>
-        </w:rPr>
-        <w:t>4</w:t>
-      </w:r>
-    </w:p>
-    <w:p>
-      <w:pPr>
-        <w:pStyle w:val="ListParagraph"/>
-        <w:numPr>
-          <w:ilvl w:val="1"/>
-          <w:numId w:val="12"/>
-        </w:numPr>
-        <w:rPr>
-          <w:rFonts w:ascii="Times New Roman" w:hAnsi="Times New Roman" w:cs="Times New Roman"/>
-        </w:rPr>
-      </w:pPr>
-      <w:r>
-        <w:rPr>
-          <w:rFonts w:ascii="Times New Roman" w:hAnsi="Times New Roman" w:cs="Times New Roman"/>
-        </w:rPr>
-        <w:t>With the section selected, press control+enter to run a section.</w:t>
+        <w:t>With the section selected, press shift+enter to run a section.</w:t>
       </w:r>
     </w:p>
     <w:sectPr>
@@ -4112,92 +3616,6 @@
     </w:lvl>
   </w:abstractNum>
   <w:abstractNum w:abstractNumId="4" w15:restartNumberingAfterBreak="0">
-    <w:nsid w:val="21C95382"/>
-    <w:multiLevelType w:val="hybridMultilevel"/>
-    <w:tmpl w:val="CE121B9A"/>
-    <w:lvl w:ilvl="0" w:tplc="FFFFFFFF">
-      <w:start w:val="1"/>
-      <w:numFmt w:val="decimal"/>
-      <w:lvlText w:val="%1."/>
-      <w:lvlJc w:val="left"/>
-      <w:pPr>
-        <w:ind w:left="720" w:hanging="360"/>
-      </w:pPr>
-    </w:lvl>
-    <w:lvl w:ilvl="1" w:tplc="FFFFFFFF">
-      <w:start w:val="1"/>
-      <w:numFmt w:val="lowerLetter"/>
-      <w:lvlText w:val="%2."/>
-      <w:lvlJc w:val="left"/>
-      <w:pPr>
-        <w:ind w:left="1440" w:hanging="360"/>
-      </w:pPr>
-    </w:lvl>
-    <w:lvl w:ilvl="2" w:tplc="FFFFFFFF">
-      <w:start w:val="1"/>
-      <w:numFmt w:val="lowerRoman"/>
-      <w:lvlText w:val="%3."/>
-      <w:lvlJc w:val="right"/>
-      <w:pPr>
-        <w:ind w:left="2160" w:hanging="180"/>
-      </w:pPr>
-    </w:lvl>
-    <w:lvl w:ilvl="3" w:tplc="FFFFFFFF" w:tentative="1">
-      <w:start w:val="1"/>
-      <w:numFmt w:val="decimal"/>
-      <w:lvlText w:val="%4."/>
-      <w:lvlJc w:val="left"/>
-      <w:pPr>
-        <w:ind w:left="2880" w:hanging="360"/>
-      </w:pPr>
-    </w:lvl>
-    <w:lvl w:ilvl="4" w:tplc="FFFFFFFF" w:tentative="1">
-      <w:start w:val="1"/>
-      <w:numFmt w:val="lowerLetter"/>
-      <w:lvlText w:val="%5."/>
-      <w:lvlJc w:val="left"/>
-      <w:pPr>
-        <w:ind w:left="3600" w:hanging="360"/>
-      </w:pPr>
-    </w:lvl>
-    <w:lvl w:ilvl="5" w:tplc="FFFFFFFF" w:tentative="1">
-      <w:start w:val="1"/>
-      <w:numFmt w:val="lowerRoman"/>
-      <w:lvlText w:val="%6."/>
-      <w:lvlJc w:val="right"/>
-      <w:pPr>
-        <w:ind w:left="4320" w:hanging="180"/>
-      </w:pPr>
-    </w:lvl>
-    <w:lvl w:ilvl="6" w:tplc="FFFFFFFF" w:tentative="1">
-      <w:start w:val="1"/>
-      <w:numFmt w:val="decimal"/>
-      <w:lvlText w:val="%7."/>
-      <w:lvlJc w:val="left"/>
-      <w:pPr>
-        <w:ind w:left="5040" w:hanging="360"/>
-      </w:pPr>
-    </w:lvl>
-    <w:lvl w:ilvl="7" w:tplc="FFFFFFFF" w:tentative="1">
-      <w:start w:val="1"/>
-      <w:numFmt w:val="lowerLetter"/>
-      <w:lvlText w:val="%8."/>
-      <w:lvlJc w:val="left"/>
-      <w:pPr>
-        <w:ind w:left="5760" w:hanging="360"/>
-      </w:pPr>
-    </w:lvl>
-    <w:lvl w:ilvl="8" w:tplc="FFFFFFFF" w:tentative="1">
-      <w:start w:val="1"/>
-      <w:numFmt w:val="lowerRoman"/>
-      <w:lvlText w:val="%9."/>
-      <w:lvlJc w:val="right"/>
-      <w:pPr>
-        <w:ind w:left="6480" w:hanging="180"/>
-      </w:pPr>
-    </w:lvl>
-  </w:abstractNum>
-  <w:abstractNum w:abstractNumId="5" w15:restartNumberingAfterBreak="0">
     <w:nsid w:val="3F376C08"/>
     <w:multiLevelType w:val="hybridMultilevel"/>
     <w:tmpl w:val="CE121B9A"/>
@@ -4283,7 +3701,7 @@
       </w:pPr>
     </w:lvl>
   </w:abstractNum>
-  <w:abstractNum w:abstractNumId="6" w15:restartNumberingAfterBreak="0">
+  <w:abstractNum w:abstractNumId="5" w15:restartNumberingAfterBreak="0">
     <w:nsid w:val="4ECA6602"/>
     <w:multiLevelType w:val="hybridMultilevel"/>
     <w:tmpl w:val="12D001C0"/>
@@ -4373,7 +3791,7 @@
       </w:pPr>
     </w:lvl>
   </w:abstractNum>
-  <w:abstractNum w:abstractNumId="7" w15:restartNumberingAfterBreak="0">
+  <w:abstractNum w:abstractNumId="6" w15:restartNumberingAfterBreak="0">
     <w:nsid w:val="59305FF2"/>
     <w:multiLevelType w:val="hybridMultilevel"/>
     <w:tmpl w:val="780CC902"/>
@@ -4464,7 +3882,7 @@
       </w:pPr>
     </w:lvl>
   </w:abstractNum>
-  <w:abstractNum w:abstractNumId="8" w15:restartNumberingAfterBreak="0">
+  <w:abstractNum w:abstractNumId="7" w15:restartNumberingAfterBreak="0">
     <w:nsid w:val="6DD84DF9"/>
     <w:multiLevelType w:val="hybridMultilevel"/>
     <w:tmpl w:val="0C1CFE02"/>
@@ -4554,7 +3972,7 @@
       </w:pPr>
     </w:lvl>
   </w:abstractNum>
-  <w:abstractNum w:abstractNumId="9" w15:restartNumberingAfterBreak="0">
+  <w:abstractNum w:abstractNumId="8" w15:restartNumberingAfterBreak="0">
     <w:nsid w:val="7160520B"/>
     <w:multiLevelType w:val="hybridMultilevel"/>
     <w:tmpl w:val="41001514"/>
@@ -4648,7 +4066,7 @@
       </w:pPr>
     </w:lvl>
   </w:abstractNum>
-  <w:abstractNum w:abstractNumId="10" w15:restartNumberingAfterBreak="0">
+  <w:abstractNum w:abstractNumId="9" w15:restartNumberingAfterBreak="0">
     <w:nsid w:val="7B0E2C68"/>
     <w:multiLevelType w:val="hybridMultilevel"/>
     <w:tmpl w:val="CE121B9A"/>
@@ -4734,7 +4152,7 @@
       </w:pPr>
     </w:lvl>
   </w:abstractNum>
-  <w:abstractNum w:abstractNumId="11" w15:restartNumberingAfterBreak="0">
+  <w:abstractNum w:abstractNumId="10" w15:restartNumberingAfterBreak="0">
     <w:nsid w:val="7FE961D2"/>
     <w:multiLevelType w:val="hybridMultilevel"/>
     <w:tmpl w:val="CE121B9A"/>
@@ -4821,13 +4239,13 @@
     </w:lvl>
   </w:abstractNum>
   <w:num w:numId="1" w16cid:durableId="820846370">
-    <w:abstractNumId w:val="7"/>
+    <w:abstractNumId w:val="6"/>
   </w:num>
   <w:num w:numId="2" w16cid:durableId="585381013">
-    <w:abstractNumId w:val="9"/>
+    <w:abstractNumId w:val="8"/>
   </w:num>
   <w:num w:numId="3" w16cid:durableId="339476805">
-    <w:abstractNumId w:val="8"/>
+    <w:abstractNumId w:val="7"/>
   </w:num>
   <w:num w:numId="4" w16cid:durableId="1360625115">
     <w:abstractNumId w:val="1"/>
@@ -4836,25 +4254,22 @@
     <w:abstractNumId w:val="3"/>
   </w:num>
   <w:num w:numId="6" w16cid:durableId="71316136">
-    <w:abstractNumId w:val="11"/>
+    <w:abstractNumId w:val="10"/>
   </w:num>
   <w:num w:numId="7" w16cid:durableId="981543019">
-    <w:abstractNumId w:val="10"/>
+    <w:abstractNumId w:val="9"/>
   </w:num>
   <w:num w:numId="8" w16cid:durableId="1189610889">
-    <w:abstractNumId w:val="5"/>
+    <w:abstractNumId w:val="4"/>
   </w:num>
   <w:num w:numId="9" w16cid:durableId="129831780">
     <w:abstractNumId w:val="2"/>
   </w:num>
   <w:num w:numId="10" w16cid:durableId="911819177">
-    <w:abstractNumId w:val="6"/>
+    <w:abstractNumId w:val="5"/>
   </w:num>
   <w:num w:numId="11" w16cid:durableId="1311180436">
     <w:abstractNumId w:val="0"/>
-  </w:num>
-  <w:num w:numId="12" w16cid:durableId="1880434824">
-    <w:abstractNumId w:val="4"/>
   </w:num>
 </w:numbering>
 </file>

</xml_diff>